<commit_message>
update: discard table, use splitbutton todo: fix currupted merged docx files
</commit_message>
<xml_diff>
--- a/docgen/templates/2.危害因素告知單.docx
+++ b/docgen/templates/2.危害因素告知單.docx
@@ -160,8 +160,6 @@
               </w:rPr>
               <w:t xml:space="preserve"> 日</w:t>
             </w:r>
-            <w:bookmarkStart w:id="1" w:name="_GoBack"/>
-            <w:bookmarkEnd w:id="1"/>
           </w:p>
         </w:tc>
       </w:tr>
@@ -593,43 +591,7 @@
                 <w:sz w:val="24"/>
                 <w:szCs w:val="24"/>
               </w:rPr>
-              <w:t>電</w:t>
-            </w:r>
-            <w:proofErr w:type="gramStart"/>
-            <w:r>
-              <w:rPr>
-                <w:rFonts w:ascii="標楷體" w:hAnsi="標楷體"/>
-                <w:sz w:val="24"/>
-                <w:szCs w:val="24"/>
-              </w:rPr>
-              <w:t>銲</w:t>
-            </w:r>
-            <w:proofErr w:type="gramEnd"/>
-            <w:r>
-              <w:rPr>
-                <w:rFonts w:ascii="標楷體" w:hAnsi="標楷體"/>
-                <w:sz w:val="24"/>
-                <w:szCs w:val="24"/>
-              </w:rPr>
-              <w:t>機應裝設自動電擊防止裝置，電銲手把絕緣良好、外殼應接地並標示，電銲人員須穿戴絕緣手套、絕緣鞋、防護面罩、不可碰觸焊條並檢點電力設備一二次側效能，作業地點二公尺內應放置滅火器，二公尺內應淨空易燃物品，無法淨空時應於易燃物品上鋪設防火毯。（設</w:t>
-            </w:r>
-            <w:proofErr w:type="gramStart"/>
-            <w:r>
-              <w:rPr>
-                <w:rFonts w:ascii="標楷體" w:hAnsi="標楷體"/>
-                <w:sz w:val="24"/>
-                <w:szCs w:val="24"/>
-              </w:rPr>
-              <w:t>規</w:t>
-            </w:r>
-            <w:proofErr w:type="gramEnd"/>
-            <w:r>
-              <w:rPr>
-                <w:rFonts w:ascii="標楷體" w:hAnsi="標楷體"/>
-                <w:sz w:val="24"/>
-                <w:szCs w:val="24"/>
-              </w:rPr>
-              <w:t>239.250）</w:t>
+              <w:t>電銲機應裝設自動電擊防止裝置，電銲手把絕緣良好、外殼應接地並標示，電銲人員須穿戴絕緣手套、絕緣鞋、防護面罩、不可碰觸焊條並檢點電力設備一二次側效能，作業地點二公尺內應放置滅火器，二公尺內應淨空易燃物品，無法淨空時應於易燃物品上鋪設防火毯。（設規239.250）</w:t>
             </w:r>
           </w:p>
           <w:p>
@@ -709,25 +671,7 @@
                 <w:sz w:val="24"/>
                 <w:szCs w:val="24"/>
               </w:rPr>
-              <w:t>安全帶扣環應扣在固定物或</w:t>
-            </w:r>
-            <w:proofErr w:type="gramStart"/>
-            <w:r>
-              <w:rPr>
-                <w:rFonts w:ascii="標楷體" w:hAnsi="標楷體"/>
-                <w:sz w:val="24"/>
-                <w:szCs w:val="24"/>
-              </w:rPr>
-              <w:t>安全母</w:t>
-            </w:r>
-            <w:proofErr w:type="gramEnd"/>
-            <w:r>
-              <w:rPr>
-                <w:rFonts w:ascii="標楷體" w:hAnsi="標楷體"/>
-                <w:sz w:val="24"/>
-                <w:szCs w:val="24"/>
-              </w:rPr>
-              <w:t>索上</w:t>
+              <w:t>安全帶扣環應扣在固定物或安全母索上</w:t>
             </w:r>
             <w:r>
               <w:rPr>
@@ -763,25 +707,7 @@
                 <w:sz w:val="24"/>
                 <w:szCs w:val="24"/>
               </w:rPr>
-              <w:t>（設</w:t>
-            </w:r>
-            <w:proofErr w:type="gramStart"/>
-            <w:r>
-              <w:rPr>
-                <w:rFonts w:ascii="標楷體" w:hAnsi="標楷體"/>
-                <w:sz w:val="24"/>
-                <w:szCs w:val="24"/>
-              </w:rPr>
-              <w:t>規</w:t>
-            </w:r>
-            <w:proofErr w:type="gramEnd"/>
-            <w:r>
-              <w:rPr>
-                <w:rFonts w:ascii="標楷體" w:hAnsi="標楷體"/>
-                <w:sz w:val="24"/>
-                <w:szCs w:val="24"/>
-              </w:rPr>
-              <w:t>280.281）</w:t>
+              <w:t>（設規280.281）</w:t>
             </w:r>
           </w:p>
           <w:p>
@@ -805,43 +731,7 @@
                 <w:sz w:val="24"/>
                 <w:szCs w:val="24"/>
               </w:rPr>
-              <w:t>作業場所高度超過1.5公尺時，</w:t>
-            </w:r>
-            <w:proofErr w:type="gramStart"/>
-            <w:r>
-              <w:rPr>
-                <w:rFonts w:ascii="標楷體" w:hAnsi="標楷體"/>
-                <w:sz w:val="24"/>
-                <w:szCs w:val="24"/>
-              </w:rPr>
-              <w:t>需搭設施</w:t>
-            </w:r>
-            <w:proofErr w:type="gramEnd"/>
-            <w:r>
-              <w:rPr>
-                <w:rFonts w:ascii="標楷體" w:hAnsi="標楷體"/>
-                <w:sz w:val="24"/>
-                <w:szCs w:val="24"/>
-              </w:rPr>
-              <w:t>工架及合格上下設備禁止攀爬</w:t>
-            </w:r>
-            <w:proofErr w:type="gramStart"/>
-            <w:r>
-              <w:rPr>
-                <w:rFonts w:ascii="標楷體" w:hAnsi="標楷體"/>
-                <w:sz w:val="24"/>
-                <w:szCs w:val="24"/>
-              </w:rPr>
-              <w:t>上架致</w:t>
-            </w:r>
-            <w:proofErr w:type="gramEnd"/>
-            <w:r>
-              <w:rPr>
-                <w:rFonts w:ascii="標楷體" w:hAnsi="標楷體"/>
-                <w:sz w:val="24"/>
-                <w:szCs w:val="24"/>
-              </w:rPr>
-              <w:t>生危害</w:t>
+              <w:t>作業場所高度超過1.5公尺時，需搭設施工架及合格上下設備禁止攀爬上架致生危害</w:t>
             </w:r>
           </w:p>
           <w:p>
@@ -861,25 +751,7 @@
                 <w:sz w:val="24"/>
                 <w:szCs w:val="24"/>
               </w:rPr>
-              <w:t>（設</w:t>
-            </w:r>
-            <w:proofErr w:type="gramStart"/>
-            <w:r>
-              <w:rPr>
-                <w:rFonts w:ascii="標楷體" w:hAnsi="標楷體"/>
-                <w:sz w:val="24"/>
-                <w:szCs w:val="24"/>
-              </w:rPr>
-              <w:t>規</w:t>
-            </w:r>
-            <w:proofErr w:type="gramEnd"/>
-            <w:r>
-              <w:rPr>
-                <w:rFonts w:ascii="標楷體" w:hAnsi="標楷體"/>
-                <w:sz w:val="24"/>
-                <w:szCs w:val="24"/>
-              </w:rPr>
-              <w:t xml:space="preserve">228）， </w:t>
+              <w:t xml:space="preserve">（設規228）， </w:t>
             </w:r>
           </w:p>
           <w:p>
@@ -903,25 +775,7 @@
                 <w:sz w:val="24"/>
                 <w:szCs w:val="24"/>
               </w:rPr>
-              <w:t>施工架應固定於穩固之地面不得與模板支撐等相連接，工作台踏板</w:t>
-            </w:r>
-            <w:proofErr w:type="gramStart"/>
-            <w:r>
-              <w:rPr>
-                <w:rFonts w:ascii="標楷體" w:hAnsi="標楷體"/>
-                <w:sz w:val="24"/>
-                <w:szCs w:val="24"/>
-              </w:rPr>
-              <w:t>應鋪滿</w:t>
-            </w:r>
-            <w:proofErr w:type="gramEnd"/>
-            <w:r>
-              <w:rPr>
-                <w:rFonts w:ascii="標楷體" w:hAnsi="標楷體"/>
-                <w:sz w:val="24"/>
-                <w:szCs w:val="24"/>
-              </w:rPr>
-              <w:t>40公分，工作區域四周需設置合格欄杆，缺口應封閉確實，工區材料堆置、動線規劃應整理、整頓保持乾淨。（營標45.48）</w:t>
+              <w:t>施工架應固定於穩固之地面不得與模板支撐等相連接，工作台踏板應鋪滿40公分，工作區域四周需設置合格欄杆，缺口應封閉確實，工區材料堆置、動線規劃應整理、整頓保持乾淨。（營標45.48）</w:t>
             </w:r>
           </w:p>
           <w:p>
@@ -945,25 +799,7 @@
                 <w:sz w:val="24"/>
                 <w:szCs w:val="24"/>
               </w:rPr>
-              <w:t>工區施工應設明顯警告標示禁止與作業無關人員進入作業現場。當遭遇強風大雨有危險之虞時，應即停止作業。開挖作業</w:t>
-            </w:r>
-            <w:proofErr w:type="gramStart"/>
-            <w:r>
-              <w:rPr>
-                <w:rFonts w:ascii="標楷體" w:hAnsi="標楷體"/>
-                <w:sz w:val="24"/>
-                <w:szCs w:val="24"/>
-              </w:rPr>
-              <w:t>應置擋土</w:t>
-            </w:r>
-            <w:proofErr w:type="gramEnd"/>
-            <w:r>
-              <w:rPr>
-                <w:rFonts w:ascii="標楷體" w:hAnsi="標楷體"/>
-                <w:sz w:val="24"/>
-                <w:szCs w:val="24"/>
-              </w:rPr>
-              <w:t>支撐作業主管在現場指揮維護人員安全。（營標42.66）</w:t>
+              <w:t>工區施工應設明顯警告標示禁止與作業無關人員進入作業現場。當遭遇強風大雨有危險之虞時，應即停止作業。開挖作業應置擋土支撐作業主管在現場指揮維護人員安全。（營標42.66）</w:t>
             </w:r>
           </w:p>
           <w:p>
@@ -987,61 +823,7 @@
                 <w:sz w:val="24"/>
                 <w:szCs w:val="24"/>
               </w:rPr>
-              <w:t>吊車機械人員等設備應具合格使用證照（不符規定不准進場）</w:t>
-            </w:r>
-            <w:proofErr w:type="gramStart"/>
-            <w:r>
-              <w:rPr>
-                <w:rFonts w:ascii="標楷體" w:hAnsi="標楷體"/>
-                <w:sz w:val="24"/>
-                <w:szCs w:val="24"/>
-              </w:rPr>
-              <w:t>吊掛物下方</w:t>
-            </w:r>
-            <w:proofErr w:type="gramEnd"/>
-            <w:r>
-              <w:rPr>
-                <w:rFonts w:ascii="標楷體" w:hAnsi="標楷體"/>
-                <w:sz w:val="24"/>
-                <w:szCs w:val="24"/>
-              </w:rPr>
-              <w:t>禁止人員進入，並實施自動檢查送本所備查。雇主應為現場施工人員投保工程意外險至少300萬元以上。</w:t>
-            </w:r>
-            <w:proofErr w:type="gramStart"/>
-            <w:r>
-              <w:rPr>
-                <w:rFonts w:ascii="標楷體" w:hAnsi="標楷體"/>
-                <w:sz w:val="24"/>
-                <w:szCs w:val="24"/>
-              </w:rPr>
-              <w:t>（</w:t>
-            </w:r>
-            <w:proofErr w:type="gramEnd"/>
-            <w:r>
-              <w:rPr>
-                <w:rFonts w:ascii="標楷體" w:hAnsi="標楷體"/>
-                <w:sz w:val="24"/>
-                <w:szCs w:val="24"/>
-              </w:rPr>
-              <w:t>訓規11管理辦法79.</w:t>
-            </w:r>
-            <w:proofErr w:type="gramStart"/>
-            <w:r>
-              <w:rPr>
-                <w:rFonts w:ascii="標楷體" w:hAnsi="標楷體"/>
-                <w:sz w:val="24"/>
-                <w:szCs w:val="24"/>
-              </w:rPr>
-              <w:t>職安法</w:t>
-            </w:r>
-            <w:proofErr w:type="gramEnd"/>
-            <w:r>
-              <w:rPr>
-                <w:rFonts w:ascii="標楷體" w:hAnsi="標楷體"/>
-                <w:sz w:val="24"/>
-                <w:szCs w:val="24"/>
-              </w:rPr>
-              <w:t>15）</w:t>
+              <w:t>吊車機械人員等設備應具合格使用證照（不符規定不准進場）吊掛物下方禁止人員進入，並實施自動檢查送本所備查。雇主應為現場施工人員投保工程意外險至少300萬元以上。（訓規11管理辦法79.職安法15）</w:t>
             </w:r>
           </w:p>
           <w:p>
@@ -1099,25 +881,7 @@
                 <w:sz w:val="24"/>
                 <w:szCs w:val="24"/>
               </w:rPr>
-              <w:t>(</w:t>
-            </w:r>
-            <w:proofErr w:type="gramStart"/>
-            <w:r>
-              <w:rPr>
-                <w:rFonts w:ascii="標楷體" w:hAnsi="標楷體"/>
-                <w:sz w:val="24"/>
-                <w:szCs w:val="24"/>
-              </w:rPr>
-              <w:t>營標129、131、132</w:t>
-            </w:r>
-            <w:proofErr w:type="gramEnd"/>
-            <w:r>
-              <w:rPr>
-                <w:rFonts w:ascii="標楷體" w:hAnsi="標楷體"/>
-                <w:sz w:val="24"/>
-                <w:szCs w:val="24"/>
-              </w:rPr>
-              <w:t>)</w:t>
+              <w:t>(營標129、131、132)</w:t>
             </w:r>
           </w:p>
           <w:p>
@@ -1167,7 +931,6 @@
                 <w:sz w:val="24"/>
                 <w:szCs w:val="24"/>
               </w:rPr>
-              <w:lastRenderedPageBreak/>
               <w:t xml:space="preserve">     </w:t>
             </w:r>
             <w:r>
@@ -1176,25 +939,7 @@
                 <w:sz w:val="24"/>
                 <w:szCs w:val="24"/>
               </w:rPr>
-              <w:t>（設</w:t>
-            </w:r>
-            <w:proofErr w:type="gramStart"/>
-            <w:r>
-              <w:rPr>
-                <w:rFonts w:ascii="標楷體" w:hAnsi="標楷體"/>
-                <w:sz w:val="24"/>
-                <w:szCs w:val="24"/>
-              </w:rPr>
-              <w:t>規</w:t>
-            </w:r>
-            <w:proofErr w:type="gramEnd"/>
-            <w:r>
-              <w:rPr>
-                <w:rFonts w:ascii="標楷體" w:hAnsi="標楷體"/>
-                <w:sz w:val="24"/>
-                <w:szCs w:val="24"/>
-              </w:rPr>
-              <w:t>29條3）</w:t>
+              <w:t>（設規29條3）</w:t>
             </w:r>
           </w:p>
           <w:p>
@@ -1260,25 +1005,7 @@
                 <w:sz w:val="24"/>
                 <w:szCs w:val="24"/>
               </w:rPr>
-              <w:t>質。（設</w:t>
-            </w:r>
-            <w:proofErr w:type="gramStart"/>
-            <w:r>
-              <w:rPr>
-                <w:rFonts w:ascii="標楷體" w:hAnsi="標楷體"/>
-                <w:sz w:val="24"/>
-                <w:szCs w:val="24"/>
-              </w:rPr>
-              <w:t>規</w:t>
-            </w:r>
-            <w:proofErr w:type="gramEnd"/>
-            <w:r>
-              <w:rPr>
-                <w:rFonts w:ascii="標楷體" w:hAnsi="標楷體"/>
-                <w:sz w:val="24"/>
-                <w:szCs w:val="24"/>
-              </w:rPr>
-              <w:t>29條4、5）</w:t>
+              <w:t>質。（設規29條4、5）</w:t>
             </w:r>
           </w:p>
         </w:tc>
@@ -1314,7 +1041,6 @@
                 <w:rFonts w:ascii="標楷體" w:eastAsia="標楷體" w:hAnsi="標楷體"/>
                 <w:kern w:val="0"/>
               </w:rPr>
-              <w:lastRenderedPageBreak/>
               <w:t>廠商管理人員/作業勞工接受簽認：</w:t>
             </w:r>
             <w:r>
@@ -1676,9 +1402,8 @@
       </w:tr>
     </w:tbl>
     <w:p>
-      <w:pPr>
-        <w:jc w:val="center"/>
-      </w:pPr>
+      <w:bookmarkStart w:id="1" w:name="_GoBack"/>
+      <w:bookmarkEnd w:id="1"/>
     </w:p>
     <w:sectPr>
       <w:pgSz w:w="11906" w:h="16838"/>
@@ -2688,7 +2413,7 @@
 </file>
 
 <file path=customXml/itemProps1.xml><?xml version="1.0" encoding="utf-8"?>
-<ds:datastoreItem xmlns:ds="http://schemas.openxmlformats.org/officeDocument/2006/customXml" ds:itemID="{E6955DB5-4E1F-4B9B-B005-76A4DF37D5A9}">
+<ds:datastoreItem xmlns:ds="http://schemas.openxmlformats.org/officeDocument/2006/customXml" ds:itemID="{6B731657-B8CA-4F03-8734-1D966A8818D0}">
   <ds:schemaRefs>
     <ds:schemaRef ds:uri="http://schemas.openxmlformats.org/officeDocument/2006/bibliography"/>
   </ds:schemaRefs>

</xml_diff>

<commit_message>
update: add toast to ui and use another docx merger 1. Add toast component to ui that will show up when there's no data on that day i.e. 無廠商出工 2. Use another docx merger although the geenrated .docx file still be reported as 'broken' by microsoft word. Continue to debug.
</commit_message>
<xml_diff>
--- a/docgen/templates/2.危害因素告知單.docx
+++ b/docgen/templates/2.危害因素告知單.docx
@@ -5,6 +5,10 @@
     <w:p>
       <w:pPr>
         <w:pStyle w:val="a9"/>
+        <w:tabs>
+          <w:tab w:val="left" w:pos="10632"/>
+        </w:tabs>
+        <w:ind w:firstLine="1"/>
       </w:pPr>
       <w:bookmarkStart w:id="0" w:name="_Toc523131443"/>
       <w:r>
@@ -24,9 +28,8 @@
     </w:p>
     <w:tbl>
       <w:tblPr>
-        <w:tblW w:w="9720" w:type="dxa"/>
+        <w:tblW w:w="5000" w:type="pct"/>
         <w:jc w:val="center"/>
-        <w:tblLayout w:type="fixed"/>
         <w:tblCellMar>
           <w:left w:w="0" w:type="dxa"/>
           <w:right w:w="0" w:type="dxa"/>
@@ -34,12 +37,13 @@
         <w:tblLook w:val="0000" w:firstRow="0" w:lastRow="0" w:firstColumn="0" w:lastColumn="0" w:noHBand="0" w:noVBand="0"/>
       </w:tblPr>
       <w:tblGrid>
-        <w:gridCol w:w="1620"/>
-        <w:gridCol w:w="1620"/>
-        <w:gridCol w:w="1620"/>
-        <w:gridCol w:w="1620"/>
-        <w:gridCol w:w="1620"/>
-        <w:gridCol w:w="1620"/>
+        <w:gridCol w:w="1695"/>
+        <w:gridCol w:w="1695"/>
+        <w:gridCol w:w="1194"/>
+        <w:gridCol w:w="501"/>
+        <w:gridCol w:w="1695"/>
+        <w:gridCol w:w="1695"/>
+        <w:gridCol w:w="1699"/>
       </w:tblGrid>
       <w:tr>
         <w:trPr>
@@ -49,7 +53,7 @@
         </w:trPr>
         <w:tc>
           <w:tcPr>
-            <w:tcW w:w="4860" w:type="dxa"/>
+            <w:tcW w:w="2253" w:type="pct"/>
             <w:gridSpan w:val="3"/>
             <w:tcBorders>
               <w:top w:val="single" w:sz="12" w:space="0" w:color="auto"/>
@@ -84,8 +88,8 @@
         </w:tc>
         <w:tc>
           <w:tcPr>
-            <w:tcW w:w="4860" w:type="dxa"/>
-            <w:gridSpan w:val="3"/>
+            <w:tcW w:w="2747" w:type="pct"/>
+            <w:gridSpan w:val="4"/>
             <w:tcBorders>
               <w:top w:val="single" w:sz="12" w:space="0" w:color="auto"/>
               <w:left w:val="nil"/>
@@ -171,8 +175,8 @@
         </w:trPr>
         <w:tc>
           <w:tcPr>
-            <w:tcW w:w="9720" w:type="dxa"/>
-            <w:gridSpan w:val="6"/>
+            <w:tcW w:w="5000" w:type="pct"/>
+            <w:gridSpan w:val="7"/>
             <w:tcBorders>
               <w:top w:val="single" w:sz="12" w:space="0" w:color="auto"/>
               <w:left w:val="single" w:sz="12" w:space="0" w:color="auto"/>
@@ -190,6 +194,7 @@
                 <w:kern w:val="0"/>
               </w:rPr>
             </w:pPr>
+            <w:bookmarkStart w:id="1" w:name="_GoBack"/>
             <w:r>
               <w:rPr>
                 <w:rFonts w:ascii="標楷體" w:eastAsia="標楷體" w:hAnsi="標楷體"/>
@@ -215,6 +220,7 @@
           </w:p>
         </w:tc>
       </w:tr>
+      <w:bookmarkEnd w:id="1"/>
       <w:tr>
         <w:trPr>
           <w:cantSplit/>
@@ -223,8 +229,8 @@
         </w:trPr>
         <w:tc>
           <w:tcPr>
-            <w:tcW w:w="9720" w:type="dxa"/>
-            <w:gridSpan w:val="6"/>
+            <w:tcW w:w="5000" w:type="pct"/>
+            <w:gridSpan w:val="7"/>
             <w:tcBorders>
               <w:top w:val="single" w:sz="12" w:space="0" w:color="auto"/>
               <w:left w:val="single" w:sz="12" w:space="0" w:color="auto"/>
@@ -315,16 +321,9 @@
                 <w:rFonts w:ascii="標楷體" w:eastAsia="標楷體" w:hAnsi="標楷體"/>
                 <w:kern w:val="0"/>
               </w:rPr>
-              <w:t>混凝土澆</w:t>
+              <w:t>混凝土澆注</w:t>
             </w:r>
             <w:proofErr w:type="gramEnd"/>
-            <w:r>
-              <w:rPr>
-                <w:rFonts w:ascii="標楷體" w:eastAsia="標楷體" w:hAnsi="標楷體"/>
-                <w:kern w:val="0"/>
-              </w:rPr>
-              <w:t>注</w:t>
-            </w:r>
           </w:p>
         </w:tc>
       </w:tr>
@@ -335,8 +334,8 @@
         </w:trPr>
         <w:tc>
           <w:tcPr>
-            <w:tcW w:w="9720" w:type="dxa"/>
-            <w:gridSpan w:val="6"/>
+            <w:tcW w:w="5000" w:type="pct"/>
+            <w:gridSpan w:val="7"/>
             <w:tcBorders>
               <w:top w:val="single" w:sz="12" w:space="0" w:color="auto"/>
               <w:left w:val="single" w:sz="12" w:space="0" w:color="auto"/>
@@ -417,7 +416,23 @@
                 <w:rFonts w:ascii="標楷體" w:eastAsia="標楷體" w:hAnsi="標楷體"/>
                 <w:kern w:val="0"/>
               </w:rPr>
-              <w:t xml:space="preserve">、火災、爆炸、雷擊 (B) 墜落、物体飛落、倒塌、崩塌 (C) 機具、車輛事故 </w:t>
+              <w:t>、火災、爆炸、雷擊 (B) 墜落、物</w:t>
+            </w:r>
+            <w:proofErr w:type="gramStart"/>
+            <w:r>
+              <w:rPr>
+                <w:rFonts w:ascii="標楷體" w:eastAsia="標楷體" w:hAnsi="標楷體"/>
+                <w:kern w:val="0"/>
+              </w:rPr>
+              <w:t>体</w:t>
+            </w:r>
+            <w:proofErr w:type="gramEnd"/>
+            <w:r>
+              <w:rPr>
+                <w:rFonts w:ascii="標楷體" w:eastAsia="標楷體" w:hAnsi="標楷體"/>
+                <w:kern w:val="0"/>
+              </w:rPr>
+              <w:t xml:space="preserve">飛落、倒塌、崩塌 (C) 機具、車輛事故 </w:t>
             </w:r>
           </w:p>
           <w:p>
@@ -463,8 +478,8 @@
         </w:trPr>
         <w:tc>
           <w:tcPr>
-            <w:tcW w:w="9720" w:type="dxa"/>
-            <w:gridSpan w:val="6"/>
+            <w:tcW w:w="5000" w:type="pct"/>
+            <w:gridSpan w:val="7"/>
             <w:tcBorders>
               <w:top w:val="single" w:sz="12" w:space="0" w:color="auto"/>
               <w:left w:val="single" w:sz="12" w:space="0" w:color="auto"/>
@@ -540,7 +555,7 @@
                 <w:sz w:val="24"/>
                 <w:szCs w:val="24"/>
               </w:rPr>
-              <w:t>處應架</w:t>
+              <w:t>處應架高</w:t>
             </w:r>
             <w:proofErr w:type="gramEnd"/>
             <w:r>
@@ -549,7 +564,7 @@
                 <w:sz w:val="24"/>
                 <w:szCs w:val="24"/>
               </w:rPr>
-              <w:t>高。避免重車碾壓破裂造成漏電危害。（設</w:t>
+              <w:t>。避免重車碾壓破裂造成漏電危害。（設</w:t>
             </w:r>
             <w:proofErr w:type="gramStart"/>
             <w:r>
@@ -591,7 +606,97 @@
                 <w:sz w:val="24"/>
                 <w:szCs w:val="24"/>
               </w:rPr>
-              <w:t>電銲機應裝設自動電擊防止裝置，電銲手把絕緣良好、外殼應接地並標示，電銲人員須穿戴絕緣手套、絕緣鞋、防護面罩、不可碰觸焊條並檢點電力設備一二次側效能，作業地點二公尺內應放置滅火器，二公尺內應淨空易燃物品，無法淨空時應於易燃物品上鋪設防火毯。（設規239.250）</w:t>
+              <w:t>電</w:t>
+            </w:r>
+            <w:proofErr w:type="gramStart"/>
+            <w:r>
+              <w:rPr>
+                <w:rFonts w:ascii="標楷體" w:hAnsi="標楷體"/>
+                <w:sz w:val="24"/>
+                <w:szCs w:val="24"/>
+              </w:rPr>
+              <w:t>銲</w:t>
+            </w:r>
+            <w:proofErr w:type="gramEnd"/>
+            <w:r>
+              <w:rPr>
+                <w:rFonts w:ascii="標楷體" w:hAnsi="標楷體"/>
+                <w:sz w:val="24"/>
+                <w:szCs w:val="24"/>
+              </w:rPr>
+              <w:t>機應裝設自動電擊防止裝置，電</w:t>
+            </w:r>
+            <w:proofErr w:type="gramStart"/>
+            <w:r>
+              <w:rPr>
+                <w:rFonts w:ascii="標楷體" w:hAnsi="標楷體"/>
+                <w:sz w:val="24"/>
+                <w:szCs w:val="24"/>
+              </w:rPr>
+              <w:t>銲</w:t>
+            </w:r>
+            <w:proofErr w:type="gramEnd"/>
+            <w:r>
+              <w:rPr>
+                <w:rFonts w:ascii="標楷體" w:hAnsi="標楷體"/>
+                <w:sz w:val="24"/>
+                <w:szCs w:val="24"/>
+              </w:rPr>
+              <w:t>手把絕緣良好、外殼應接地並標示，電</w:t>
+            </w:r>
+            <w:proofErr w:type="gramStart"/>
+            <w:r>
+              <w:rPr>
+                <w:rFonts w:ascii="標楷體" w:hAnsi="標楷體"/>
+                <w:sz w:val="24"/>
+                <w:szCs w:val="24"/>
+              </w:rPr>
+              <w:t>銲</w:t>
+            </w:r>
+            <w:proofErr w:type="gramEnd"/>
+            <w:r>
+              <w:rPr>
+                <w:rFonts w:ascii="標楷體" w:hAnsi="標楷體"/>
+                <w:sz w:val="24"/>
+                <w:szCs w:val="24"/>
+              </w:rPr>
+              <w:t>人員須穿戴絕緣手套、絕緣鞋、防護面罩、不可碰觸焊條並檢點電力設備一二次側效能，作業地點二公尺內應放置滅火器，二公尺內應淨空易燃物品，無法淨空時應於易燃物品上鋪設防火</w:t>
+            </w:r>
+            <w:proofErr w:type="gramStart"/>
+            <w:r>
+              <w:rPr>
+                <w:rFonts w:ascii="標楷體" w:hAnsi="標楷體"/>
+                <w:sz w:val="24"/>
+                <w:szCs w:val="24"/>
+              </w:rPr>
+              <w:t>毯</w:t>
+            </w:r>
+            <w:proofErr w:type="gramEnd"/>
+            <w:r>
+              <w:rPr>
+                <w:rFonts w:ascii="標楷體" w:hAnsi="標楷體"/>
+                <w:sz w:val="24"/>
+                <w:szCs w:val="24"/>
+              </w:rPr>
+              <w:t>。（設</w:t>
+            </w:r>
+            <w:proofErr w:type="gramStart"/>
+            <w:r>
+              <w:rPr>
+                <w:rFonts w:ascii="標楷體" w:hAnsi="標楷體"/>
+                <w:sz w:val="24"/>
+                <w:szCs w:val="24"/>
+              </w:rPr>
+              <w:t>規</w:t>
+            </w:r>
+            <w:proofErr w:type="gramEnd"/>
+            <w:r>
+              <w:rPr>
+                <w:rFonts w:ascii="標楷體" w:hAnsi="標楷體"/>
+                <w:sz w:val="24"/>
+                <w:szCs w:val="24"/>
+              </w:rPr>
+              <w:t>239.250）</w:t>
             </w:r>
           </w:p>
           <w:p>
@@ -671,7 +776,25 @@
                 <w:sz w:val="24"/>
                 <w:szCs w:val="24"/>
               </w:rPr>
-              <w:t>安全帶扣環應扣在固定物或安全母索上</w:t>
+              <w:t>安全帶扣環應扣在固定物或</w:t>
+            </w:r>
+            <w:proofErr w:type="gramStart"/>
+            <w:r>
+              <w:rPr>
+                <w:rFonts w:ascii="標楷體" w:hAnsi="標楷體"/>
+                <w:sz w:val="24"/>
+                <w:szCs w:val="24"/>
+              </w:rPr>
+              <w:t>安全母</w:t>
+            </w:r>
+            <w:proofErr w:type="gramEnd"/>
+            <w:r>
+              <w:rPr>
+                <w:rFonts w:ascii="標楷體" w:hAnsi="標楷體"/>
+                <w:sz w:val="24"/>
+                <w:szCs w:val="24"/>
+              </w:rPr>
+              <w:t>索上</w:t>
             </w:r>
             <w:r>
               <w:rPr>
@@ -707,7 +830,25 @@
                 <w:sz w:val="24"/>
                 <w:szCs w:val="24"/>
               </w:rPr>
-              <w:t>（設規280.281）</w:t>
+              <w:t>（設</w:t>
+            </w:r>
+            <w:proofErr w:type="gramStart"/>
+            <w:r>
+              <w:rPr>
+                <w:rFonts w:ascii="標楷體" w:hAnsi="標楷體"/>
+                <w:sz w:val="24"/>
+                <w:szCs w:val="24"/>
+              </w:rPr>
+              <w:t>規</w:t>
+            </w:r>
+            <w:proofErr w:type="gramEnd"/>
+            <w:r>
+              <w:rPr>
+                <w:rFonts w:ascii="標楷體" w:hAnsi="標楷體"/>
+                <w:sz w:val="24"/>
+                <w:szCs w:val="24"/>
+              </w:rPr>
+              <w:t>280.281）</w:t>
             </w:r>
           </w:p>
           <w:p>
@@ -731,7 +872,43 @@
                 <w:sz w:val="24"/>
                 <w:szCs w:val="24"/>
               </w:rPr>
-              <w:t>作業場所高度超過1.5公尺時，需搭設施工架及合格上下設備禁止攀爬上架致生危害</w:t>
+              <w:t>作業場所高度超過1.5公尺時，</w:t>
+            </w:r>
+            <w:proofErr w:type="gramStart"/>
+            <w:r>
+              <w:rPr>
+                <w:rFonts w:ascii="標楷體" w:hAnsi="標楷體"/>
+                <w:sz w:val="24"/>
+                <w:szCs w:val="24"/>
+              </w:rPr>
+              <w:t>需搭設施</w:t>
+            </w:r>
+            <w:proofErr w:type="gramEnd"/>
+            <w:r>
+              <w:rPr>
+                <w:rFonts w:ascii="標楷體" w:hAnsi="標楷體"/>
+                <w:sz w:val="24"/>
+                <w:szCs w:val="24"/>
+              </w:rPr>
+              <w:t>工架及合格上下設備禁止攀爬</w:t>
+            </w:r>
+            <w:proofErr w:type="gramStart"/>
+            <w:r>
+              <w:rPr>
+                <w:rFonts w:ascii="標楷體" w:hAnsi="標楷體"/>
+                <w:sz w:val="24"/>
+                <w:szCs w:val="24"/>
+              </w:rPr>
+              <w:t>上架致生</w:t>
+            </w:r>
+            <w:proofErr w:type="gramEnd"/>
+            <w:r>
+              <w:rPr>
+                <w:rFonts w:ascii="標楷體" w:hAnsi="標楷體"/>
+                <w:sz w:val="24"/>
+                <w:szCs w:val="24"/>
+              </w:rPr>
+              <w:t>危害</w:t>
             </w:r>
           </w:p>
           <w:p>
@@ -751,7 +928,25 @@
                 <w:sz w:val="24"/>
                 <w:szCs w:val="24"/>
               </w:rPr>
-              <w:t xml:space="preserve">（設規228）， </w:t>
+              <w:t>（設</w:t>
+            </w:r>
+            <w:proofErr w:type="gramStart"/>
+            <w:r>
+              <w:rPr>
+                <w:rFonts w:ascii="標楷體" w:hAnsi="標楷體"/>
+                <w:sz w:val="24"/>
+                <w:szCs w:val="24"/>
+              </w:rPr>
+              <w:t>規</w:t>
+            </w:r>
+            <w:proofErr w:type="gramEnd"/>
+            <w:r>
+              <w:rPr>
+                <w:rFonts w:ascii="標楷體" w:hAnsi="標楷體"/>
+                <w:sz w:val="24"/>
+                <w:szCs w:val="24"/>
+              </w:rPr>
+              <w:t xml:space="preserve">228）， </w:t>
             </w:r>
           </w:p>
           <w:p>
@@ -775,7 +970,25 @@
                 <w:sz w:val="24"/>
                 <w:szCs w:val="24"/>
               </w:rPr>
-              <w:t>施工架應固定於穩固之地面不得與模板支撐等相連接，工作台踏板應鋪滿40公分，工作區域四周需設置合格欄杆，缺口應封閉確實，工區材料堆置、動線規劃應整理、整頓保持乾淨。（營標45.48）</w:t>
+              <w:t>施工架應固定於穩固之地面不得與模板支撐等相連接，工作台踏板</w:t>
+            </w:r>
+            <w:proofErr w:type="gramStart"/>
+            <w:r>
+              <w:rPr>
+                <w:rFonts w:ascii="標楷體" w:hAnsi="標楷體"/>
+                <w:sz w:val="24"/>
+                <w:szCs w:val="24"/>
+              </w:rPr>
+              <w:t>應鋪滿</w:t>
+            </w:r>
+            <w:proofErr w:type="gramEnd"/>
+            <w:r>
+              <w:rPr>
+                <w:rFonts w:ascii="標楷體" w:hAnsi="標楷體"/>
+                <w:sz w:val="24"/>
+                <w:szCs w:val="24"/>
+              </w:rPr>
+              <w:t>40公分，工作區域四周需設置合格欄杆，缺口應封閉確實，工區材料堆置、動線規劃應整理、整頓保持乾淨。（營標45.48）</w:t>
             </w:r>
           </w:p>
           <w:p>
@@ -799,7 +1012,25 @@
                 <w:sz w:val="24"/>
                 <w:szCs w:val="24"/>
               </w:rPr>
-              <w:t>工區施工應設明顯警告標示禁止與作業無關人員進入作業現場。當遭遇強風大雨有危險之虞時，應即停止作業。開挖作業應置擋土支撐作業主管在現場指揮維護人員安全。（營標42.66）</w:t>
+              <w:t>工區施工應設明顯警告標示禁止與作業無關人員進入作業現場。當遭遇強風大雨有危險之虞時，應即停止作業。開挖作業</w:t>
+            </w:r>
+            <w:proofErr w:type="gramStart"/>
+            <w:r>
+              <w:rPr>
+                <w:rFonts w:ascii="標楷體" w:hAnsi="標楷體"/>
+                <w:sz w:val="24"/>
+                <w:szCs w:val="24"/>
+              </w:rPr>
+              <w:t>應置擋土</w:t>
+            </w:r>
+            <w:proofErr w:type="gramEnd"/>
+            <w:r>
+              <w:rPr>
+                <w:rFonts w:ascii="標楷體" w:hAnsi="標楷體"/>
+                <w:sz w:val="24"/>
+                <w:szCs w:val="24"/>
+              </w:rPr>
+              <w:t>支撐作業主管在現場指揮維護人員安全。（營標42.66）</w:t>
             </w:r>
           </w:p>
           <w:p>
@@ -823,8 +1054,90 @@
                 <w:sz w:val="24"/>
                 <w:szCs w:val="24"/>
               </w:rPr>
-              <w:t>吊車機械人員等設備應具合格使用證照（不符規定不准進場）吊掛物下方禁止人員進入，並實施自動檢查送本所備查。雇主應為現場施工人員投保工程意外險至少300萬元以上。（訓規11管理辦法79.職安法15）</w:t>
-            </w:r>
+              <w:t>吊車機械人員等設備應具合格使用證照（不符規定不准進場）</w:t>
+            </w:r>
+            <w:proofErr w:type="gramStart"/>
+            <w:r>
+              <w:rPr>
+                <w:rFonts w:ascii="標楷體" w:hAnsi="標楷體"/>
+                <w:sz w:val="24"/>
+                <w:szCs w:val="24"/>
+              </w:rPr>
+              <w:t>吊掛物下方</w:t>
+            </w:r>
+            <w:proofErr w:type="gramEnd"/>
+            <w:r>
+              <w:rPr>
+                <w:rFonts w:ascii="標楷體" w:hAnsi="標楷體"/>
+                <w:sz w:val="24"/>
+                <w:szCs w:val="24"/>
+              </w:rPr>
+              <w:t>禁止人員進入，並實施自動檢查送本所備查。雇主應為現場施工人員投保工程意外險至少300萬元以上。</w:t>
+            </w:r>
+            <w:proofErr w:type="gramStart"/>
+            <w:r>
+              <w:rPr>
+                <w:rFonts w:ascii="標楷體" w:hAnsi="標楷體"/>
+                <w:sz w:val="24"/>
+                <w:szCs w:val="24"/>
+              </w:rPr>
+              <w:t>（</w:t>
+            </w:r>
+            <w:proofErr w:type="gramEnd"/>
+            <w:r>
+              <w:rPr>
+                <w:rFonts w:ascii="標楷體" w:hAnsi="標楷體"/>
+                <w:sz w:val="24"/>
+                <w:szCs w:val="24"/>
+              </w:rPr>
+              <w:t>訓</w:t>
+            </w:r>
+            <w:proofErr w:type="gramStart"/>
+            <w:r>
+              <w:rPr>
+                <w:rFonts w:ascii="標楷體" w:hAnsi="標楷體"/>
+                <w:sz w:val="24"/>
+                <w:szCs w:val="24"/>
+              </w:rPr>
+              <w:t>規</w:t>
+            </w:r>
+            <w:proofErr w:type="gramEnd"/>
+            <w:r>
+              <w:rPr>
+                <w:rFonts w:ascii="標楷體" w:hAnsi="標楷體"/>
+                <w:sz w:val="24"/>
+                <w:szCs w:val="24"/>
+              </w:rPr>
+              <w:t>11管理辦法79.</w:t>
+            </w:r>
+            <w:proofErr w:type="gramStart"/>
+            <w:r>
+              <w:rPr>
+                <w:rFonts w:ascii="標楷體" w:hAnsi="標楷體"/>
+                <w:sz w:val="24"/>
+                <w:szCs w:val="24"/>
+              </w:rPr>
+              <w:t>職安法</w:t>
+            </w:r>
+            <w:proofErr w:type="gramEnd"/>
+            <w:r>
+              <w:rPr>
+                <w:rFonts w:ascii="標楷體" w:hAnsi="標楷體"/>
+                <w:sz w:val="24"/>
+                <w:szCs w:val="24"/>
+              </w:rPr>
+              <w:t>15</w:t>
+            </w:r>
+            <w:proofErr w:type="gramStart"/>
+            <w:r>
+              <w:rPr>
+                <w:rFonts w:ascii="標楷體" w:hAnsi="標楷體"/>
+                <w:sz w:val="24"/>
+                <w:szCs w:val="24"/>
+              </w:rPr>
+              <w:t>）</w:t>
+            </w:r>
+            <w:proofErr w:type="gramEnd"/>
           </w:p>
           <w:p>
             <w:pPr>
@@ -881,7 +1194,25 @@
                 <w:sz w:val="24"/>
                 <w:szCs w:val="24"/>
               </w:rPr>
-              <w:t>(營標129、131、132)</w:t>
+              <w:t>(</w:t>
+            </w:r>
+            <w:proofErr w:type="gramStart"/>
+            <w:r>
+              <w:rPr>
+                <w:rFonts w:ascii="標楷體" w:hAnsi="標楷體"/>
+                <w:sz w:val="24"/>
+                <w:szCs w:val="24"/>
+              </w:rPr>
+              <w:t>營標129、131、132</w:t>
+            </w:r>
+            <w:proofErr w:type="gramEnd"/>
+            <w:r>
+              <w:rPr>
+                <w:rFonts w:ascii="標楷體" w:hAnsi="標楷體"/>
+                <w:sz w:val="24"/>
+                <w:szCs w:val="24"/>
+              </w:rPr>
+              <w:t>)</w:t>
             </w:r>
           </w:p>
           <w:p>
@@ -939,7 +1270,25 @@
                 <w:sz w:val="24"/>
                 <w:szCs w:val="24"/>
               </w:rPr>
-              <w:t>（設規29條3）</w:t>
+              <w:t>（設</w:t>
+            </w:r>
+            <w:proofErr w:type="gramStart"/>
+            <w:r>
+              <w:rPr>
+                <w:rFonts w:ascii="標楷體" w:hAnsi="標楷體"/>
+                <w:sz w:val="24"/>
+                <w:szCs w:val="24"/>
+              </w:rPr>
+              <w:t>規</w:t>
+            </w:r>
+            <w:proofErr w:type="gramEnd"/>
+            <w:r>
+              <w:rPr>
+                <w:rFonts w:ascii="標楷體" w:hAnsi="標楷體"/>
+                <w:sz w:val="24"/>
+                <w:szCs w:val="24"/>
+              </w:rPr>
+              <w:t>29條3）</w:t>
             </w:r>
           </w:p>
           <w:p>
@@ -1005,7 +1354,25 @@
                 <w:sz w:val="24"/>
                 <w:szCs w:val="24"/>
               </w:rPr>
-              <w:t>質。（設規29條4、5）</w:t>
+              <w:t>質。（設</w:t>
+            </w:r>
+            <w:proofErr w:type="gramStart"/>
+            <w:r>
+              <w:rPr>
+                <w:rFonts w:ascii="標楷體" w:hAnsi="標楷體"/>
+                <w:sz w:val="24"/>
+                <w:szCs w:val="24"/>
+              </w:rPr>
+              <w:t>規</w:t>
+            </w:r>
+            <w:proofErr w:type="gramEnd"/>
+            <w:r>
+              <w:rPr>
+                <w:rFonts w:ascii="標楷體" w:hAnsi="標楷體"/>
+                <w:sz w:val="24"/>
+                <w:szCs w:val="24"/>
+              </w:rPr>
+              <w:t>29條4、5）</w:t>
             </w:r>
           </w:p>
         </w:tc>
@@ -1018,8 +1385,8 @@
         </w:trPr>
         <w:tc>
           <w:tcPr>
-            <w:tcW w:w="9720" w:type="dxa"/>
-            <w:gridSpan w:val="6"/>
+            <w:tcW w:w="5000" w:type="pct"/>
+            <w:gridSpan w:val="7"/>
             <w:tcBorders>
               <w:top w:val="single" w:sz="12" w:space="0" w:color="auto"/>
               <w:left w:val="single" w:sz="12" w:space="0" w:color="auto"/>
@@ -1055,7 +1422,28 @@
                 <w:rFonts w:ascii="標楷體" w:eastAsia="標楷體" w:hAnsi="標楷體" w:hint="eastAsia"/>
                 <w:kern w:val="0"/>
               </w:rPr>
-              <w:t xml:space="preserve">                 進場人數：</w:t>
+              <w:t xml:space="preserve">                </w:t>
+            </w:r>
+            <w:r>
+              <w:rPr>
+                <w:rFonts w:ascii="標楷體" w:eastAsia="標楷體" w:hAnsi="標楷體"/>
+                <w:kern w:val="0"/>
+              </w:rPr>
+              <w:t xml:space="preserve">    </w:t>
+            </w:r>
+            <w:r>
+              <w:rPr>
+                <w:rFonts w:ascii="標楷體" w:eastAsia="標楷體" w:hAnsi="標楷體"/>
+                <w:kern w:val="0"/>
+              </w:rPr>
+              <w:t xml:space="preserve"> </w:t>
+            </w:r>
+            <w:r>
+              <w:rPr>
+                <w:rFonts w:ascii="標楷體" w:eastAsia="標楷體" w:hAnsi="標楷體" w:hint="eastAsia"/>
+                <w:kern w:val="0"/>
+              </w:rPr>
+              <w:t>進場人數：</w:t>
             </w:r>
             <w:r>
               <w:rPr>
@@ -1069,14 +1457,7 @@
                 <w:rFonts w:ascii="標楷體" w:eastAsia="DengXian" w:hAnsi="標楷體"/>
                 <w:kern w:val="0"/>
               </w:rPr>
-              <w:t>count</w:t>
-            </w:r>
-            <w:r>
-              <w:rPr>
-                <w:rFonts w:ascii="標楷體" w:eastAsia="DengXian" w:hAnsi="標楷體"/>
-                <w:kern w:val="0"/>
-              </w:rPr>
-              <w:t>}</w:t>
+              <w:t>count}</w:t>
             </w:r>
           </w:p>
         </w:tc>
@@ -1084,12 +1465,12 @@
       <w:tr>
         <w:trPr>
           <w:cantSplit/>
-          <w:trHeight w:val="510"/>
+          <w:trHeight w:val="623"/>
           <w:jc w:val="center"/>
         </w:trPr>
         <w:tc>
           <w:tcPr>
-            <w:tcW w:w="1620" w:type="dxa"/>
+            <w:tcW w:w="833" w:type="pct"/>
             <w:tcBorders>
               <w:top w:val="single" w:sz="12" w:space="0" w:color="auto"/>
               <w:left w:val="single" w:sz="12" w:space="0" w:color="auto"/>
@@ -1101,7 +1482,7 @@
         </w:tc>
         <w:tc>
           <w:tcPr>
-            <w:tcW w:w="1620" w:type="dxa"/>
+            <w:tcW w:w="833" w:type="pct"/>
             <w:tcBorders>
               <w:top w:val="single" w:sz="12" w:space="0" w:color="auto"/>
               <w:left w:val="single" w:sz="4" w:space="0" w:color="auto"/>
@@ -1113,7 +1494,8 @@
         </w:tc>
         <w:tc>
           <w:tcPr>
-            <w:tcW w:w="1620" w:type="dxa"/>
+            <w:tcW w:w="833" w:type="pct"/>
+            <w:gridSpan w:val="2"/>
             <w:tcBorders>
               <w:top w:val="single" w:sz="12" w:space="0" w:color="auto"/>
               <w:left w:val="single" w:sz="4" w:space="0" w:color="auto"/>
@@ -1125,7 +1507,7 @@
         </w:tc>
         <w:tc>
           <w:tcPr>
-            <w:tcW w:w="1620" w:type="dxa"/>
+            <w:tcW w:w="833" w:type="pct"/>
             <w:tcBorders>
               <w:top w:val="single" w:sz="12" w:space="0" w:color="auto"/>
               <w:left w:val="single" w:sz="4" w:space="0" w:color="auto"/>
@@ -1137,7 +1519,7 @@
         </w:tc>
         <w:tc>
           <w:tcPr>
-            <w:tcW w:w="1620" w:type="dxa"/>
+            <w:tcW w:w="833" w:type="pct"/>
             <w:tcBorders>
               <w:top w:val="single" w:sz="12" w:space="0" w:color="auto"/>
               <w:left w:val="single" w:sz="4" w:space="0" w:color="auto"/>
@@ -1149,7 +1531,7 @@
         </w:tc>
         <w:tc>
           <w:tcPr>
-            <w:tcW w:w="1620" w:type="dxa"/>
+            <w:tcW w:w="833" w:type="pct"/>
             <w:tcBorders>
               <w:top w:val="single" w:sz="12" w:space="0" w:color="auto"/>
               <w:left w:val="single" w:sz="4" w:space="0" w:color="auto"/>
@@ -1163,12 +1545,12 @@
       <w:tr>
         <w:trPr>
           <w:cantSplit/>
-          <w:trHeight w:val="510"/>
+          <w:trHeight w:val="623"/>
           <w:jc w:val="center"/>
         </w:trPr>
         <w:tc>
           <w:tcPr>
-            <w:tcW w:w="1620" w:type="dxa"/>
+            <w:tcW w:w="833" w:type="pct"/>
             <w:tcBorders>
               <w:top w:val="single" w:sz="4" w:space="0" w:color="auto"/>
               <w:left w:val="single" w:sz="12" w:space="0" w:color="auto"/>
@@ -1180,7 +1562,7 @@
         </w:tc>
         <w:tc>
           <w:tcPr>
-            <w:tcW w:w="1620" w:type="dxa"/>
+            <w:tcW w:w="833" w:type="pct"/>
             <w:tcBorders>
               <w:top w:val="single" w:sz="4" w:space="0" w:color="auto"/>
               <w:left w:val="single" w:sz="4" w:space="0" w:color="auto"/>
@@ -1192,7 +1574,8 @@
         </w:tc>
         <w:tc>
           <w:tcPr>
-            <w:tcW w:w="1620" w:type="dxa"/>
+            <w:tcW w:w="833" w:type="pct"/>
+            <w:gridSpan w:val="2"/>
             <w:tcBorders>
               <w:top w:val="single" w:sz="4" w:space="0" w:color="auto"/>
               <w:left w:val="single" w:sz="4" w:space="0" w:color="auto"/>
@@ -1204,7 +1587,7 @@
         </w:tc>
         <w:tc>
           <w:tcPr>
-            <w:tcW w:w="1620" w:type="dxa"/>
+            <w:tcW w:w="833" w:type="pct"/>
             <w:tcBorders>
               <w:top w:val="single" w:sz="4" w:space="0" w:color="auto"/>
               <w:left w:val="single" w:sz="4" w:space="0" w:color="auto"/>
@@ -1216,7 +1599,7 @@
         </w:tc>
         <w:tc>
           <w:tcPr>
-            <w:tcW w:w="1620" w:type="dxa"/>
+            <w:tcW w:w="833" w:type="pct"/>
             <w:tcBorders>
               <w:top w:val="single" w:sz="4" w:space="0" w:color="auto"/>
               <w:left w:val="single" w:sz="4" w:space="0" w:color="auto"/>
@@ -1228,7 +1611,7 @@
         </w:tc>
         <w:tc>
           <w:tcPr>
-            <w:tcW w:w="1620" w:type="dxa"/>
+            <w:tcW w:w="833" w:type="pct"/>
             <w:tcBorders>
               <w:top w:val="single" w:sz="4" w:space="0" w:color="auto"/>
               <w:left w:val="single" w:sz="4" w:space="0" w:color="auto"/>
@@ -1242,12 +1625,12 @@
       <w:tr>
         <w:trPr>
           <w:cantSplit/>
-          <w:trHeight w:val="510"/>
+          <w:trHeight w:val="623"/>
           <w:jc w:val="center"/>
         </w:trPr>
         <w:tc>
           <w:tcPr>
-            <w:tcW w:w="1620" w:type="dxa"/>
+            <w:tcW w:w="833" w:type="pct"/>
             <w:tcBorders>
               <w:top w:val="single" w:sz="4" w:space="0" w:color="auto"/>
               <w:left w:val="single" w:sz="12" w:space="0" w:color="auto"/>
@@ -1259,7 +1642,7 @@
         </w:tc>
         <w:tc>
           <w:tcPr>
-            <w:tcW w:w="1620" w:type="dxa"/>
+            <w:tcW w:w="833" w:type="pct"/>
             <w:tcBorders>
               <w:top w:val="single" w:sz="4" w:space="0" w:color="auto"/>
               <w:left w:val="single" w:sz="4" w:space="0" w:color="auto"/>
@@ -1271,7 +1654,8 @@
         </w:tc>
         <w:tc>
           <w:tcPr>
-            <w:tcW w:w="1620" w:type="dxa"/>
+            <w:tcW w:w="833" w:type="pct"/>
+            <w:gridSpan w:val="2"/>
             <w:tcBorders>
               <w:top w:val="single" w:sz="4" w:space="0" w:color="auto"/>
               <w:left w:val="single" w:sz="4" w:space="0" w:color="auto"/>
@@ -1283,7 +1667,7 @@
         </w:tc>
         <w:tc>
           <w:tcPr>
-            <w:tcW w:w="1620" w:type="dxa"/>
+            <w:tcW w:w="833" w:type="pct"/>
             <w:tcBorders>
               <w:top w:val="single" w:sz="4" w:space="0" w:color="auto"/>
               <w:left w:val="single" w:sz="4" w:space="0" w:color="auto"/>
@@ -1295,7 +1679,7 @@
         </w:tc>
         <w:tc>
           <w:tcPr>
-            <w:tcW w:w="1620" w:type="dxa"/>
+            <w:tcW w:w="833" w:type="pct"/>
             <w:tcBorders>
               <w:top w:val="single" w:sz="4" w:space="0" w:color="auto"/>
               <w:left w:val="single" w:sz="4" w:space="0" w:color="auto"/>
@@ -1307,7 +1691,7 @@
         </w:tc>
         <w:tc>
           <w:tcPr>
-            <w:tcW w:w="1620" w:type="dxa"/>
+            <w:tcW w:w="833" w:type="pct"/>
             <w:tcBorders>
               <w:top w:val="single" w:sz="4" w:space="0" w:color="auto"/>
               <w:left w:val="single" w:sz="4" w:space="0" w:color="auto"/>
@@ -1334,12 +1718,12 @@
           </w:tblCellMar>
         </w:tblPrEx>
         <w:trPr>
-          <w:trHeight w:val="510"/>
+          <w:trHeight w:val="623"/>
           <w:jc w:val="center"/>
         </w:trPr>
         <w:tc>
           <w:tcPr>
-            <w:tcW w:w="1620" w:type="dxa"/>
+            <w:tcW w:w="833" w:type="pct"/>
             <w:tcBorders>
               <w:top w:val="single" w:sz="4" w:space="0" w:color="auto"/>
               <w:left w:val="single" w:sz="12" w:space="0" w:color="auto"/>
@@ -1350,7 +1734,7 @@
         </w:tc>
         <w:tc>
           <w:tcPr>
-            <w:tcW w:w="1620" w:type="dxa"/>
+            <w:tcW w:w="833" w:type="pct"/>
             <w:tcBorders>
               <w:top w:val="single" w:sz="4" w:space="0" w:color="auto"/>
               <w:bottom w:val="single" w:sz="12" w:space="0" w:color="auto"/>
@@ -1360,7 +1744,8 @@
         </w:tc>
         <w:tc>
           <w:tcPr>
-            <w:tcW w:w="1620" w:type="dxa"/>
+            <w:tcW w:w="833" w:type="pct"/>
+            <w:gridSpan w:val="2"/>
             <w:tcBorders>
               <w:top w:val="single" w:sz="4" w:space="0" w:color="auto"/>
               <w:bottom w:val="single" w:sz="12" w:space="0" w:color="auto"/>
@@ -1370,7 +1755,7 @@
         </w:tc>
         <w:tc>
           <w:tcPr>
-            <w:tcW w:w="1620" w:type="dxa"/>
+            <w:tcW w:w="833" w:type="pct"/>
             <w:tcBorders>
               <w:top w:val="single" w:sz="4" w:space="0" w:color="auto"/>
               <w:bottom w:val="single" w:sz="12" w:space="0" w:color="auto"/>
@@ -1380,7 +1765,7 @@
         </w:tc>
         <w:tc>
           <w:tcPr>
-            <w:tcW w:w="1620" w:type="dxa"/>
+            <w:tcW w:w="833" w:type="pct"/>
             <w:tcBorders>
               <w:top w:val="single" w:sz="4" w:space="0" w:color="auto"/>
               <w:bottom w:val="single" w:sz="12" w:space="0" w:color="auto"/>
@@ -1390,7 +1775,7 @@
         </w:tc>
         <w:tc>
           <w:tcPr>
-            <w:tcW w:w="1620" w:type="dxa"/>
+            <w:tcW w:w="833" w:type="pct"/>
             <w:tcBorders>
               <w:top w:val="single" w:sz="4" w:space="0" w:color="auto"/>
               <w:bottom w:val="single" w:sz="12" w:space="0" w:color="auto"/>
@@ -1402,12 +1787,15 @@
       </w:tr>
     </w:tbl>
     <w:p>
-      <w:bookmarkStart w:id="1" w:name="_GoBack"/>
-      <w:bookmarkEnd w:id="1"/>
+      <w:pPr>
+        <w:rPr>
+          <w:rFonts w:hint="eastAsia"/>
+        </w:rPr>
+      </w:pPr>
     </w:p>
     <w:sectPr>
       <w:pgSz w:w="11906" w:h="16838"/>
-      <w:pgMar w:top="1440" w:right="1800" w:bottom="1440" w:left="1800" w:header="851" w:footer="992" w:gutter="0"/>
+      <w:pgMar w:top="1440" w:right="851" w:bottom="1440" w:left="851" w:header="851" w:footer="992" w:gutter="0"/>
       <w:cols w:space="425"/>
       <w:docGrid w:type="lines" w:linePitch="360"/>
     </w:sectPr>
@@ -2413,7 +2801,7 @@
 </file>
 
 <file path=customXml/itemProps1.xml><?xml version="1.0" encoding="utf-8"?>
-<ds:datastoreItem xmlns:ds="http://schemas.openxmlformats.org/officeDocument/2006/customXml" ds:itemID="{6B731657-B8CA-4F03-8734-1D966A8818D0}">
+<ds:datastoreItem xmlns:ds="http://schemas.openxmlformats.org/officeDocument/2006/customXml" ds:itemID="{6FBC68B9-C21C-4091-BB2B-7D453E083061}">
   <ds:schemaRefs>
     <ds:schemaRef ds:uri="http://schemas.openxmlformats.org/officeDocument/2006/bibliography"/>
   </ds:schemaRefs>

</xml_diff>

<commit_message>
feat: change to two buttons only for intuitive view 1. add docker deployment 2. modify templates 3. add cleaner scheduler ( still testing)
</commit_message>
<xml_diff>
--- a/docgen/templates/2.危害因素告知單.docx
+++ b/docgen/templates/2.危害因素告知單.docx
@@ -28,7 +28,7 @@
     </w:p>
     <w:tbl>
       <w:tblPr>
-        <w:tblW w:w="5000" w:type="pct"/>
+        <w:tblW w:w="5007" w:type="pct"/>
         <w:jc w:val="center"/>
         <w:tblCellMar>
           <w:left w:w="0" w:type="dxa"/>
@@ -37,23 +37,23 @@
         <w:tblLook w:val="0000" w:firstRow="0" w:lastRow="0" w:firstColumn="0" w:lastColumn="0" w:noHBand="0" w:noVBand="0"/>
       </w:tblPr>
       <w:tblGrid>
-        <w:gridCol w:w="1695"/>
-        <w:gridCol w:w="1695"/>
-        <w:gridCol w:w="1194"/>
+        <w:gridCol w:w="1698"/>
+        <w:gridCol w:w="1698"/>
+        <w:gridCol w:w="1198"/>
         <w:gridCol w:w="501"/>
-        <w:gridCol w:w="1695"/>
-        <w:gridCol w:w="1695"/>
+        <w:gridCol w:w="1697"/>
+        <w:gridCol w:w="1697"/>
         <w:gridCol w:w="1699"/>
       </w:tblGrid>
       <w:tr>
         <w:trPr>
           <w:cantSplit/>
-          <w:trHeight w:val="326"/>
+          <w:trHeight w:val="322"/>
           <w:jc w:val="center"/>
         </w:trPr>
         <w:tc>
           <w:tcPr>
-            <w:tcW w:w="2253" w:type="pct"/>
+            <w:tcW w:w="2254" w:type="pct"/>
             <w:gridSpan w:val="3"/>
             <w:tcBorders>
               <w:top w:val="single" w:sz="12" w:space="0" w:color="auto"/>
@@ -88,7 +88,7 @@
         </w:tc>
         <w:tc>
           <w:tcPr>
-            <w:tcW w:w="2747" w:type="pct"/>
+            <w:tcW w:w="2746" w:type="pct"/>
             <w:gridSpan w:val="4"/>
             <w:tcBorders>
               <w:top w:val="single" w:sz="12" w:space="0" w:color="auto"/>
@@ -170,7 +170,7 @@
       <w:tr>
         <w:trPr>
           <w:cantSplit/>
-          <w:trHeight w:val="540"/>
+          <w:trHeight w:val="533"/>
           <w:jc w:val="center"/>
         </w:trPr>
         <w:tc>
@@ -194,7 +194,6 @@
                 <w:kern w:val="0"/>
               </w:rPr>
             </w:pPr>
-            <w:bookmarkStart w:id="1" w:name="_GoBack"/>
             <w:r>
               <w:rPr>
                 <w:rFonts w:ascii="標楷體" w:eastAsia="標楷體" w:hAnsi="標楷體"/>
@@ -220,11 +219,10 @@
           </w:p>
         </w:tc>
       </w:tr>
-      <w:bookmarkEnd w:id="1"/>
       <w:tr>
         <w:trPr>
           <w:cantSplit/>
-          <w:trHeight w:val="602"/>
+          <w:trHeight w:val="595"/>
           <w:jc w:val="center"/>
         </w:trPr>
         <w:tc>
@@ -321,15 +319,23 @@
                 <w:rFonts w:ascii="標楷體" w:eastAsia="標楷體" w:hAnsi="標楷體"/>
                 <w:kern w:val="0"/>
               </w:rPr>
-              <w:t>混凝土澆注</w:t>
+              <w:t>混凝土澆</w:t>
             </w:r>
             <w:proofErr w:type="gramEnd"/>
+            <w:r>
+              <w:rPr>
+                <w:rFonts w:ascii="標楷體" w:eastAsia="標楷體" w:hAnsi="標楷體"/>
+                <w:kern w:val="0"/>
+              </w:rPr>
+              <w:t>注</w:t>
+            </w:r>
           </w:p>
         </w:tc>
       </w:tr>
       <w:tr>
         <w:trPr>
           <w:cantSplit/>
+          <w:trHeight w:val="949"/>
           <w:jc w:val="center"/>
         </w:trPr>
         <w:tc>
@@ -416,23 +422,7 @@
                 <w:rFonts w:ascii="標楷體" w:eastAsia="標楷體" w:hAnsi="標楷體"/>
                 <w:kern w:val="0"/>
               </w:rPr>
-              <w:t>、火災、爆炸、雷擊 (B) 墜落、物</w:t>
-            </w:r>
-            <w:proofErr w:type="gramStart"/>
-            <w:r>
-              <w:rPr>
-                <w:rFonts w:ascii="標楷體" w:eastAsia="標楷體" w:hAnsi="標楷體"/>
-                <w:kern w:val="0"/>
-              </w:rPr>
-              <w:t>体</w:t>
-            </w:r>
-            <w:proofErr w:type="gramEnd"/>
-            <w:r>
-              <w:rPr>
-                <w:rFonts w:ascii="標楷體" w:eastAsia="標楷體" w:hAnsi="標楷體"/>
-                <w:kern w:val="0"/>
-              </w:rPr>
-              <w:t xml:space="preserve">飛落、倒塌、崩塌 (C) 機具、車輛事故 </w:t>
+              <w:t xml:space="preserve">、火災、爆炸、雷擊 (B) 墜落、物体飛落、倒塌、崩塌 (C) 機具、車輛事故 </w:t>
             </w:r>
           </w:p>
           <w:p>
@@ -473,7 +463,7 @@
       <w:tr>
         <w:trPr>
           <w:cantSplit/>
-          <w:trHeight w:val="6887"/>
+          <w:trHeight w:val="6809"/>
           <w:jc w:val="center"/>
         </w:trPr>
         <w:tc>
@@ -555,7 +545,7 @@
                 <w:sz w:val="24"/>
                 <w:szCs w:val="24"/>
               </w:rPr>
-              <w:t>處應架高</w:t>
+              <w:t>處應架</w:t>
             </w:r>
             <w:proofErr w:type="gramEnd"/>
             <w:r>
@@ -564,7 +554,7 @@
                 <w:sz w:val="24"/>
                 <w:szCs w:val="24"/>
               </w:rPr>
-              <w:t>。避免重車碾壓破裂造成漏電危害。（設</w:t>
+              <w:t>高。避免重車碾壓破裂造成漏電危害。（設</w:t>
             </w:r>
             <w:proofErr w:type="gramStart"/>
             <w:r>
@@ -624,61 +614,7 @@
                 <w:sz w:val="24"/>
                 <w:szCs w:val="24"/>
               </w:rPr>
-              <w:t>機應裝設自動電擊防止裝置，電</w:t>
-            </w:r>
-            <w:proofErr w:type="gramStart"/>
-            <w:r>
-              <w:rPr>
-                <w:rFonts w:ascii="標楷體" w:hAnsi="標楷體"/>
-                <w:sz w:val="24"/>
-                <w:szCs w:val="24"/>
-              </w:rPr>
-              <w:t>銲</w:t>
-            </w:r>
-            <w:proofErr w:type="gramEnd"/>
-            <w:r>
-              <w:rPr>
-                <w:rFonts w:ascii="標楷體" w:hAnsi="標楷體"/>
-                <w:sz w:val="24"/>
-                <w:szCs w:val="24"/>
-              </w:rPr>
-              <w:t>手把絕緣良好、外殼應接地並標示，電</w:t>
-            </w:r>
-            <w:proofErr w:type="gramStart"/>
-            <w:r>
-              <w:rPr>
-                <w:rFonts w:ascii="標楷體" w:hAnsi="標楷體"/>
-                <w:sz w:val="24"/>
-                <w:szCs w:val="24"/>
-              </w:rPr>
-              <w:t>銲</w:t>
-            </w:r>
-            <w:proofErr w:type="gramEnd"/>
-            <w:r>
-              <w:rPr>
-                <w:rFonts w:ascii="標楷體" w:hAnsi="標楷體"/>
-                <w:sz w:val="24"/>
-                <w:szCs w:val="24"/>
-              </w:rPr>
-              <w:t>人員須穿戴絕緣手套、絕緣鞋、防護面罩、不可碰觸焊條並檢點電力設備一二次側效能，作業地點二公尺內應放置滅火器，二公尺內應淨空易燃物品，無法淨空時應於易燃物品上鋪設防火</w:t>
-            </w:r>
-            <w:proofErr w:type="gramStart"/>
-            <w:r>
-              <w:rPr>
-                <w:rFonts w:ascii="標楷體" w:hAnsi="標楷體"/>
-                <w:sz w:val="24"/>
-                <w:szCs w:val="24"/>
-              </w:rPr>
-              <w:t>毯</w:t>
-            </w:r>
-            <w:proofErr w:type="gramEnd"/>
-            <w:r>
-              <w:rPr>
-                <w:rFonts w:ascii="標楷體" w:hAnsi="標楷體"/>
-                <w:sz w:val="24"/>
-                <w:szCs w:val="24"/>
-              </w:rPr>
-              <w:t>。（設</w:t>
+              <w:t>機應裝設自動電擊防止裝置，電銲手把絕緣良好、外殼應接地並標示，電銲人員須穿戴絕緣手套、絕緣鞋、防護面罩、不可碰觸焊條並檢點電力設備一二次側效能，作業地點二公尺內應放置滅火器，二公尺內應淨空易燃物品，無法淨空時應於易燃物品上鋪設防火毯。（設</w:t>
             </w:r>
             <w:proofErr w:type="gramStart"/>
             <w:r>
@@ -899,7 +835,7 @@
                 <w:sz w:val="24"/>
                 <w:szCs w:val="24"/>
               </w:rPr>
-              <w:t>上架致生</w:t>
+              <w:t>上架致</w:t>
             </w:r>
             <w:proofErr w:type="gramEnd"/>
             <w:r>
@@ -908,7 +844,7 @@
                 <w:sz w:val="24"/>
                 <w:szCs w:val="24"/>
               </w:rPr>
-              <w:t>危害</w:t>
+              <w:t>生危害</w:t>
             </w:r>
           </w:p>
           <w:p>
@@ -1090,7 +1026,7 @@
                 <w:sz w:val="24"/>
                 <w:szCs w:val="24"/>
               </w:rPr>
-              <w:t>訓</w:t>
+              <w:t>訓規11管理辦法79.</w:t>
             </w:r>
             <w:proofErr w:type="gramStart"/>
             <w:r>
@@ -1099,7 +1035,7 @@
                 <w:sz w:val="24"/>
                 <w:szCs w:val="24"/>
               </w:rPr>
-              <w:t>規</w:t>
+              <w:t>職安法</w:t>
             </w:r>
             <w:proofErr w:type="gramEnd"/>
             <w:r>
@@ -1108,36 +1044,8 @@
                 <w:sz w:val="24"/>
                 <w:szCs w:val="24"/>
               </w:rPr>
-              <w:t>11管理辦法79.</w:t>
-            </w:r>
-            <w:proofErr w:type="gramStart"/>
-            <w:r>
-              <w:rPr>
-                <w:rFonts w:ascii="標楷體" w:hAnsi="標楷體"/>
-                <w:sz w:val="24"/>
-                <w:szCs w:val="24"/>
-              </w:rPr>
-              <w:t>職安法</w:t>
-            </w:r>
-            <w:proofErr w:type="gramEnd"/>
-            <w:r>
-              <w:rPr>
-                <w:rFonts w:ascii="標楷體" w:hAnsi="標楷體"/>
-                <w:sz w:val="24"/>
-                <w:szCs w:val="24"/>
-              </w:rPr>
-              <w:t>15</w:t>
-            </w:r>
-            <w:proofErr w:type="gramStart"/>
-            <w:r>
-              <w:rPr>
-                <w:rFonts w:ascii="標楷體" w:hAnsi="標楷體"/>
-                <w:sz w:val="24"/>
-                <w:szCs w:val="24"/>
-              </w:rPr>
-              <w:t>）</w:t>
-            </w:r>
-            <w:proofErr w:type="gramEnd"/>
+              <w:t>15）</w:t>
+            </w:r>
           </w:p>
           <w:p>
             <w:pPr>
@@ -1380,18 +1288,17 @@
       <w:tr>
         <w:trPr>
           <w:cantSplit/>
-          <w:trHeight w:val="389"/>
+          <w:trHeight w:val="384"/>
           <w:jc w:val="center"/>
         </w:trPr>
         <w:tc>
           <w:tcPr>
-            <w:tcW w:w="5000" w:type="pct"/>
-            <w:gridSpan w:val="7"/>
+            <w:tcW w:w="2500" w:type="pct"/>
+            <w:gridSpan w:val="4"/>
             <w:tcBorders>
               <w:top w:val="single" w:sz="12" w:space="0" w:color="auto"/>
               <w:left w:val="single" w:sz="12" w:space="0" w:color="auto"/>
               <w:bottom w:val="single" w:sz="12" w:space="0" w:color="auto"/>
-              <w:right w:val="single" w:sz="12" w:space="0" w:color="auto"/>
             </w:tcBorders>
           </w:tcPr>
           <w:p>
@@ -1410,62 +1317,67 @@
               </w:rPr>
               <w:t>廠商管理人員/作業勞工接受簽認：</w:t>
             </w:r>
-            <w:r>
-              <w:rPr>
-                <w:rFonts w:ascii="標楷體" w:eastAsia="標楷體" w:hAnsi="標楷體"/>
-                <w:kern w:val="0"/>
-              </w:rPr>
-              <w:t xml:space="preserve">             </w:t>
-            </w:r>
+          </w:p>
+        </w:tc>
+        <w:tc>
+          <w:tcPr>
+            <w:tcW w:w="2500" w:type="pct"/>
+            <w:gridSpan w:val="3"/>
+            <w:tcBorders>
+              <w:top w:val="single" w:sz="12" w:space="0" w:color="auto"/>
+              <w:left w:val="nil"/>
+              <w:bottom w:val="single" w:sz="12" w:space="0" w:color="auto"/>
+              <w:right w:val="single" w:sz="12" w:space="0" w:color="auto"/>
+            </w:tcBorders>
+          </w:tcPr>
+          <w:p>
+            <w:pPr>
+              <w:wordWrap w:val="0"/>
+              <w:spacing w:before="60" w:after="60" w:line="0" w:lineRule="atLeast"/>
+              <w:ind w:left="170"/>
+              <w:jc w:val="right"/>
+              <w:rPr>
+                <w:rFonts w:ascii="標楷體" w:eastAsia="DengXian" w:hAnsi="標楷體"/>
+                <w:kern w:val="0"/>
+              </w:rPr>
+            </w:pPr>
             <w:r>
               <w:rPr>
                 <w:rFonts w:ascii="標楷體" w:eastAsia="標楷體" w:hAnsi="標楷體" w:hint="eastAsia"/>
                 <w:kern w:val="0"/>
               </w:rPr>
-              <w:t xml:space="preserve">                </w:t>
-            </w:r>
-            <w:r>
-              <w:rPr>
-                <w:rFonts w:ascii="標楷體" w:eastAsia="標楷體" w:hAnsi="標楷體"/>
-                <w:kern w:val="0"/>
-              </w:rPr>
-              <w:t xml:space="preserve">    </w:t>
-            </w:r>
-            <w:r>
-              <w:rPr>
-                <w:rFonts w:ascii="標楷體" w:eastAsia="標楷體" w:hAnsi="標楷體"/>
+              <w:t>進場人數：</w:t>
+            </w:r>
+            <w:r>
+              <w:rPr>
+                <w:rFonts w:ascii="標楷體" w:eastAsia="DengXian" w:hAnsi="標楷體" w:hint="eastAsia"/>
+                <w:kern w:val="0"/>
+              </w:rPr>
+              <w:t>{</w:t>
+            </w:r>
+            <w:r>
+              <w:rPr>
+                <w:rFonts w:ascii="標楷體" w:eastAsia="DengXian" w:hAnsi="標楷體"/>
+                <w:kern w:val="0"/>
+              </w:rPr>
+              <w:t>count}</w:t>
+            </w:r>
+            <w:r>
+              <w:rPr>
+                <w:rFonts w:ascii="標楷體" w:eastAsia="DengXian" w:hAnsi="標楷體"/>
                 <w:kern w:val="0"/>
               </w:rPr>
               <w:t xml:space="preserve"> </w:t>
             </w:r>
-            <w:r>
-              <w:rPr>
-                <w:rFonts w:ascii="標楷體" w:eastAsia="標楷體" w:hAnsi="標楷體" w:hint="eastAsia"/>
-                <w:kern w:val="0"/>
-              </w:rPr>
-              <w:t>進場人數：</w:t>
-            </w:r>
-            <w:r>
-              <w:rPr>
-                <w:rFonts w:ascii="標楷體" w:eastAsia="DengXian" w:hAnsi="標楷體" w:hint="eastAsia"/>
-                <w:kern w:val="0"/>
-              </w:rPr>
-              <w:t>{</w:t>
-            </w:r>
-            <w:r>
-              <w:rPr>
-                <w:rFonts w:ascii="標楷體" w:eastAsia="DengXian" w:hAnsi="標楷體"/>
-                <w:kern w:val="0"/>
-              </w:rPr>
-              <w:t>count}</w:t>
-            </w:r>
+            <w:bookmarkStart w:id="1" w:name="_GoBack"/>
+            <w:bookmarkEnd w:id="1"/>
           </w:p>
         </w:tc>
       </w:tr>
       <w:tr>
         <w:trPr>
           <w:cantSplit/>
-          <w:trHeight w:val="623"/>
+          <w:trHeight w:val="615"/>
           <w:jc w:val="center"/>
         </w:trPr>
         <w:tc>
@@ -1531,7 +1443,7 @@
         </w:tc>
         <w:tc>
           <w:tcPr>
-            <w:tcW w:w="833" w:type="pct"/>
+            <w:tcW w:w="835" w:type="pct"/>
             <w:tcBorders>
               <w:top w:val="single" w:sz="12" w:space="0" w:color="auto"/>
               <w:left w:val="single" w:sz="4" w:space="0" w:color="auto"/>
@@ -1545,7 +1457,7 @@
       <w:tr>
         <w:trPr>
           <w:cantSplit/>
-          <w:trHeight w:val="623"/>
+          <w:trHeight w:val="615"/>
           <w:jc w:val="center"/>
         </w:trPr>
         <w:tc>
@@ -1611,7 +1523,7 @@
         </w:tc>
         <w:tc>
           <w:tcPr>
-            <w:tcW w:w="833" w:type="pct"/>
+            <w:tcW w:w="835" w:type="pct"/>
             <w:tcBorders>
               <w:top w:val="single" w:sz="4" w:space="0" w:color="auto"/>
               <w:left w:val="single" w:sz="4" w:space="0" w:color="auto"/>
@@ -1625,7 +1537,7 @@
       <w:tr>
         <w:trPr>
           <w:cantSplit/>
-          <w:trHeight w:val="623"/>
+          <w:trHeight w:val="615"/>
           <w:jc w:val="center"/>
         </w:trPr>
         <w:tc>
@@ -1691,7 +1603,7 @@
         </w:tc>
         <w:tc>
           <w:tcPr>
-            <w:tcW w:w="833" w:type="pct"/>
+            <w:tcW w:w="835" w:type="pct"/>
             <w:tcBorders>
               <w:top w:val="single" w:sz="4" w:space="0" w:color="auto"/>
               <w:left w:val="single" w:sz="4" w:space="0" w:color="auto"/>
@@ -1718,7 +1630,7 @@
           </w:tblCellMar>
         </w:tblPrEx>
         <w:trPr>
-          <w:trHeight w:val="623"/>
+          <w:trHeight w:val="615"/>
           <w:jc w:val="center"/>
         </w:trPr>
         <w:tc>
@@ -1775,7 +1687,7 @@
         </w:tc>
         <w:tc>
           <w:tcPr>
-            <w:tcW w:w="833" w:type="pct"/>
+            <w:tcW w:w="835" w:type="pct"/>
             <w:tcBorders>
               <w:top w:val="single" w:sz="4" w:space="0" w:color="auto"/>
               <w:bottom w:val="single" w:sz="12" w:space="0" w:color="auto"/>
@@ -1788,10 +1700,48 @@
     </w:tbl>
     <w:p>
       <w:pPr>
+        <w:pStyle w:val="Web"/>
+        <w:spacing w:before="0" w:beforeAutospacing="0" w:after="0" w:afterAutospacing="0"/>
+        <w:jc w:val="right"/>
         <w:rPr>
-          <w:rFonts w:hint="eastAsia"/>
+          <w:rFonts w:ascii="標楷體" w:eastAsia="標楷體" w:hAnsi="標楷體"/>
+          <w:lang w:eastAsia="zh-CN"/>
         </w:rPr>
       </w:pPr>
+      <w:r>
+        <w:rPr>
+          <w:rFonts w:ascii="標楷體" w:eastAsia="標楷體" w:hAnsi="標楷體" w:hint="eastAsia"/>
+          <w:color w:val="000000"/>
+          <w:lang w:eastAsia="zh-CN"/>
+        </w:rPr>
+        <w:t>工種：</w:t>
+      </w:r>
+      <w:r>
+        <w:rPr>
+          <w:rFonts w:ascii="標楷體" w:eastAsia="標楷體" w:hAnsi="標楷體"/>
+          <w:color w:val="000000"/>
+          <w:lang w:eastAsia="zh-CN"/>
+        </w:rPr>
+        <w:t>{</w:t>
+      </w:r>
+      <w:proofErr w:type="spellStart"/>
+      <w:r>
+        <w:rPr>
+          <w:rFonts w:ascii="標楷體" w:eastAsia="標楷體" w:hAnsi="標楷體"/>
+          <w:color w:val="000000"/>
+          <w:lang w:eastAsia="zh-CN"/>
+        </w:rPr>
+        <w:t>workerType</w:t>
+      </w:r>
+      <w:proofErr w:type="spellEnd"/>
+      <w:r>
+        <w:rPr>
+          <w:rFonts w:ascii="標楷體" w:eastAsia="標楷體" w:hAnsi="標楷體"/>
+          <w:color w:val="000000"/>
+          <w:lang w:eastAsia="zh-CN"/>
+        </w:rPr>
+        <w:t>}</w:t>
+      </w:r>
     </w:p>
     <w:sectPr>
       <w:pgSz w:w="11906" w:h="16838"/>
@@ -2532,6 +2482,21 @@
       <w:szCs w:val="20"/>
     </w:rPr>
   </w:style>
+  <w:style w:type="paragraph" w:styleId="Web">
+    <w:name w:val="Normal (Web)"/>
+    <w:basedOn w:val="a"/>
+    <w:uiPriority w:val="99"/>
+    <w:unhideWhenUsed/>
+    <w:rsid w:val="00C03067"/>
+    <w:pPr>
+      <w:widowControl/>
+      <w:spacing w:before="100" w:beforeAutospacing="1" w:after="100" w:afterAutospacing="1"/>
+    </w:pPr>
+    <w:rPr>
+      <w:rFonts w:ascii="新細明體" w:hAnsi="新細明體" w:cs="新細明體"/>
+      <w:kern w:val="0"/>
+    </w:rPr>
+  </w:style>
 </w:styles>
 </file>
 
@@ -2801,7 +2766,7 @@
 </file>
 
 <file path=customXml/itemProps1.xml><?xml version="1.0" encoding="utf-8"?>
-<ds:datastoreItem xmlns:ds="http://schemas.openxmlformats.org/officeDocument/2006/customXml" ds:itemID="{6FBC68B9-C21C-4091-BB2B-7D453E083061}">
+<ds:datastoreItem xmlns:ds="http://schemas.openxmlformats.org/officeDocument/2006/customXml" ds:itemID="{96EA9F1C-6070-42F3-82BD-9F9458877E6E}">
   <ds:schemaRefs>
     <ds:schemaRef ds:uri="http://schemas.openxmlformats.org/officeDocument/2006/bibliography"/>
   </ds:schemaRefs>

</xml_diff>